<commit_message>
add: end and start pract
</commit_message>
<xml_diff>
--- a/Практическая 1.docx
+++ b/Практическая 1.docx
@@ -2,6 +2,47 @@
 <file path=word/document.xml><?xml version="1.0" encoding="utf-8"?>
 <w:document xmlns:wpc="http://schemas.microsoft.com/office/word/2010/wordprocessingCanvas" xmlns:cx="http://schemas.microsoft.com/office/drawing/2014/chartex" xmlns:mc="http://schemas.openxmlformats.org/markup-compatibility/2006" xmlns:o="urn:schemas-microsoft-com:office:office" xmlns:r="http://schemas.openxmlformats.org/officeDocument/2006/relationships" xmlns:m="http://schemas.openxmlformats.org/officeDocument/2006/math" xmlns:v="urn:schemas-microsoft-com:vml" xmlns:wp14="http://schemas.microsoft.com/office/word/2010/wordprocessingDrawing" xmlns:wp="http://schemas.openxmlformats.org/drawingml/2006/wordprocessingDrawing" xmlns:w10="urn:schemas-microsoft-com:office:word" xmlns:w="http://schemas.openxmlformats.org/wordprocessingml/2006/main" xmlns:w14="http://schemas.microsoft.com/office/word/2010/wordml" xmlns:w15="http://schemas.microsoft.com/office/word/2012/wordml" xmlns:w16se="http://schemas.microsoft.com/office/word/2015/wordml/symex" xmlns:wpg="http://schemas.microsoft.com/office/word/2010/wordprocessingGroup" xmlns:wpi="http://schemas.microsoft.com/office/word/2010/wordprocessingInk" xmlns:wne="http://schemas.microsoft.com/office/word/2006/wordml" xmlns:wps="http://schemas.microsoft.com/office/word/2010/wordprocessingShape" mc:Ignorable="w14 w15 w16se wp14">
   <w:body>
+    <w:p>
+      <w:pPr>
+        <w:ind w:firstLine="0"/>
+        <w:jc w:val="center"/>
+        <w:rPr>
+          <w:sz w:val="32"/>
+        </w:rPr>
+      </w:pPr>
+      <w:r>
+        <w:rPr>
+          <w:sz w:val="32"/>
+        </w:rPr>
+        <w:t>Практическая работа 1</w:t>
+      </w:r>
+    </w:p>
+    <w:p>
+      <w:r>
+        <w:t xml:space="preserve">Цель работы: Создать аккаунт на </w:t>
+      </w:r>
+      <w:proofErr w:type="spellStart"/>
+      <w:r>
+        <w:t>гитхабе</w:t>
+      </w:r>
+      <w:proofErr w:type="spellEnd"/>
+      <w:r>
+        <w:t xml:space="preserve">, инициализировать </w:t>
+      </w:r>
+      <w:proofErr w:type="spellStart"/>
+      <w:r>
+        <w:t>репозиторий</w:t>
+      </w:r>
+      <w:proofErr w:type="spellEnd"/>
+      <w:r>
+        <w:t xml:space="preserve"> и залить все файлы в </w:t>
+      </w:r>
+      <w:proofErr w:type="spellStart"/>
+      <w:r>
+        <w:t>репозиторий</w:t>
+      </w:r>
+      <w:proofErr w:type="spellEnd"/>
+    </w:p>
     <w:p>
       <w:pPr>
         <w:pStyle w:val="a5"/>
@@ -29,7 +70,8 @@
       </w:pPr>
       <w:r>
         <w:rPr>
-          <w:lang w:val="en-CA"/>
+          <w:noProof/>
+          <w:lang w:eastAsia="ru-RU"/>
         </w:rPr>
         <w:drawing>
           <wp:inline distT="0" distB="0" distL="0" distR="0" wp14:anchorId="414F5A2A" wp14:editId="1C42D05B">
@@ -75,14 +117,27 @@
       <w:r>
         <w:t xml:space="preserve">Рисунок </w:t>
       </w:r>
-      <w:fldSimple w:instr=" SEQ Рисунок \* ARABIC ">
-        <w:r>
-          <w:rPr>
-            <w:noProof/>
-          </w:rPr>
-          <w:t>1</w:t>
-        </w:r>
-      </w:fldSimple>
+      <w:r>
+        <w:fldChar w:fldCharType="begin"/>
+      </w:r>
+      <w:r>
+        <w:instrText xml:space="preserve"> SEQ Рисунок \* ARABIC </w:instrText>
+      </w:r>
+      <w:r>
+        <w:fldChar w:fldCharType="separate"/>
+      </w:r>
+      <w:r>
+        <w:rPr>
+          <w:noProof/>
+        </w:rPr>
+        <w:t>1</w:t>
+      </w:r>
+      <w:r>
+        <w:rPr>
+          <w:noProof/>
+        </w:rPr>
+        <w:fldChar w:fldCharType="end"/>
+      </w:r>
       <w:r>
         <w:t xml:space="preserve"> – создание аккаунта</w:t>
       </w:r>
@@ -120,6 +175,11 @@
         <w:keepNext/>
       </w:pPr>
       <w:r>
+        <w:rPr>
+          <w:noProof/>
+          <w:lang w:eastAsia="ru-RU"/>
+        </w:rPr>
+        <w:lastRenderedPageBreak/>
         <w:drawing>
           <wp:inline distT="0" distB="0" distL="0" distR="0" wp14:anchorId="239EEBF1" wp14:editId="46EC2773">
             <wp:extent cx="3225392" cy="3586038"/>
@@ -167,14 +227,27 @@
       <w:r>
         <w:t xml:space="preserve">Рисунок </w:t>
       </w:r>
-      <w:fldSimple w:instr=" SEQ Рисунок \* ARABIC ">
-        <w:r>
-          <w:rPr>
-            <w:noProof/>
-          </w:rPr>
-          <w:t>2</w:t>
-        </w:r>
-      </w:fldSimple>
+      <w:r>
+        <w:fldChar w:fldCharType="begin"/>
+      </w:r>
+      <w:r>
+        <w:instrText xml:space="preserve"> SEQ Рисунок \* ARABIC </w:instrText>
+      </w:r>
+      <w:r>
+        <w:fldChar w:fldCharType="separate"/>
+      </w:r>
+      <w:r>
+        <w:rPr>
+          <w:noProof/>
+        </w:rPr>
+        <w:t>2</w:t>
+      </w:r>
+      <w:r>
+        <w:rPr>
+          <w:noProof/>
+        </w:rPr>
+        <w:fldChar w:fldCharType="end"/>
+      </w:r>
       <w:r>
         <w:t xml:space="preserve"> –</w:t>
       </w:r>
@@ -206,7 +279,6 @@
         </w:numPr>
       </w:pPr>
       <w:r>
-        <w:lastRenderedPageBreak/>
         <w:t xml:space="preserve">Инициализируем </w:t>
       </w:r>
       <w:proofErr w:type="spellStart"/>
@@ -224,6 +296,10 @@
         <w:keepNext/>
       </w:pPr>
       <w:r>
+        <w:rPr>
+          <w:noProof/>
+          <w:lang w:eastAsia="ru-RU"/>
+        </w:rPr>
         <w:drawing>
           <wp:inline distT="0" distB="0" distL="0" distR="0" wp14:anchorId="13FE1FBC" wp14:editId="1714191C">
             <wp:extent cx="5382376" cy="1114581"/>
@@ -268,14 +344,27 @@
       <w:r>
         <w:t xml:space="preserve">Рисунок </w:t>
       </w:r>
-      <w:fldSimple w:instr=" SEQ Рисунок \* ARABIC ">
-        <w:r>
-          <w:rPr>
-            <w:noProof/>
-          </w:rPr>
-          <w:t>3</w:t>
-        </w:r>
-      </w:fldSimple>
+      <w:r>
+        <w:fldChar w:fldCharType="begin"/>
+      </w:r>
+      <w:r>
+        <w:instrText xml:space="preserve"> SEQ Рисунок \* ARABIC </w:instrText>
+      </w:r>
+      <w:r>
+        <w:fldChar w:fldCharType="separate"/>
+      </w:r>
+      <w:r>
+        <w:rPr>
+          <w:noProof/>
+        </w:rPr>
+        <w:t>3</w:t>
+      </w:r>
+      <w:r>
+        <w:rPr>
+          <w:noProof/>
+        </w:rPr>
+        <w:fldChar w:fldCharType="end"/>
+      </w:r>
       <w:r>
         <w:t xml:space="preserve"> – </w:t>
       </w:r>
@@ -316,6 +405,10 @@
         <w:keepNext/>
       </w:pPr>
       <w:r>
+        <w:rPr>
+          <w:noProof/>
+          <w:lang w:eastAsia="ru-RU"/>
+        </w:rPr>
         <w:drawing>
           <wp:inline distT="0" distB="0" distL="0" distR="0" wp14:anchorId="3EC35F2C" wp14:editId="6826E037">
             <wp:extent cx="5439534" cy="1238423"/>
@@ -360,14 +453,27 @@
       <w:r>
         <w:t xml:space="preserve">Рисунок </w:t>
       </w:r>
-      <w:fldSimple w:instr=" SEQ Рисунок \* ARABIC ">
-        <w:r>
-          <w:rPr>
-            <w:noProof/>
-          </w:rPr>
-          <w:t>4</w:t>
-        </w:r>
-      </w:fldSimple>
+      <w:r>
+        <w:fldChar w:fldCharType="begin"/>
+      </w:r>
+      <w:r>
+        <w:instrText xml:space="preserve"> SEQ Рисунок \* ARABIC </w:instrText>
+      </w:r>
+      <w:r>
+        <w:fldChar w:fldCharType="separate"/>
+      </w:r>
+      <w:r>
+        <w:rPr>
+          <w:noProof/>
+        </w:rPr>
+        <w:t>4</w:t>
+      </w:r>
+      <w:r>
+        <w:rPr>
+          <w:noProof/>
+        </w:rPr>
+        <w:fldChar w:fldCharType="end"/>
+      </w:r>
       <w:r>
         <w:t xml:space="preserve"> – </w:t>
       </w:r>
@@ -408,6 +514,11 @@
         <w:keepNext/>
       </w:pPr>
       <w:r>
+        <w:rPr>
+          <w:noProof/>
+          <w:lang w:eastAsia="ru-RU"/>
+        </w:rPr>
+        <w:lastRenderedPageBreak/>
         <w:drawing>
           <wp:inline distT="0" distB="0" distL="0" distR="0" wp14:anchorId="5A0896E8" wp14:editId="1692391F">
             <wp:extent cx="5315692" cy="1981477"/>
@@ -452,24 +563,226 @@
       <w:r>
         <w:t xml:space="preserve">Рисунок </w:t>
       </w:r>
+      <w:r>
+        <w:fldChar w:fldCharType="begin"/>
+      </w:r>
+      <w:r>
+        <w:instrText xml:space="preserve"> SEQ Рисунок \* ARABIC </w:instrText>
+      </w:r>
+      <w:r>
+        <w:fldChar w:fldCharType="separate"/>
+      </w:r>
+      <w:r>
+        <w:rPr>
+          <w:noProof/>
+        </w:rPr>
+        <w:t>5</w:t>
+      </w:r>
+      <w:r>
+        <w:rPr>
+          <w:noProof/>
+        </w:rPr>
+        <w:fldChar w:fldCharType="end"/>
+      </w:r>
+      <w:r>
+        <w:t xml:space="preserve"> – </w:t>
+      </w:r>
+      <w:proofErr w:type="spellStart"/>
+      <w:r>
+        <w:t>репозиторий</w:t>
+      </w:r>
+      <w:proofErr w:type="spellEnd"/>
+    </w:p>
+    <w:p>
+      <w:pPr>
+        <w:pStyle w:val="a5"/>
+        <w:numPr>
+          <w:ilvl w:val="0"/>
+          <w:numId w:val="3"/>
+        </w:numPr>
+      </w:pPr>
+      <w:r>
+        <w:t>Результат</w:t>
+      </w:r>
+    </w:p>
+    <w:p>
+      <w:pPr>
+        <w:pStyle w:val="a4"/>
+        <w:keepNext/>
+      </w:pPr>
+      <w:r>
+        <w:drawing>
+          <wp:inline distT="0" distB="0" distL="0" distR="0" wp14:anchorId="57C7E263" wp14:editId="2A44D6FE">
+            <wp:extent cx="5210902" cy="2991267"/>
+            <wp:effectExtent l="0" t="0" r="8890" b="0"/>
+            <wp:docPr id="2" name="Рисунок 2"/>
+            <wp:cNvGraphicFramePr>
+              <a:graphicFrameLocks xmlns:a="http://schemas.openxmlformats.org/drawingml/2006/main" noChangeAspect="1"/>
+            </wp:cNvGraphicFramePr>
+            <a:graphic xmlns:a="http://schemas.openxmlformats.org/drawingml/2006/main">
+              <a:graphicData uri="http://schemas.openxmlformats.org/drawingml/2006/picture">
+                <pic:pic xmlns:pic="http://schemas.openxmlformats.org/drawingml/2006/picture">
+                  <pic:nvPicPr>
+                    <pic:cNvPr id="1" name=""/>
+                    <pic:cNvPicPr/>
+                  </pic:nvPicPr>
+                  <pic:blipFill>
+                    <a:blip r:embed="rId10"/>
+                    <a:stretch>
+                      <a:fillRect/>
+                    </a:stretch>
+                  </pic:blipFill>
+                  <pic:spPr>
+                    <a:xfrm>
+                      <a:off x="0" y="0"/>
+                      <a:ext cx="5210902" cy="2991267"/>
+                    </a:xfrm>
+                    <a:prstGeom prst="rect">
+                      <a:avLst/>
+                    </a:prstGeom>
+                  </pic:spPr>
+                </pic:pic>
+              </a:graphicData>
+            </a:graphic>
+          </wp:inline>
+        </w:drawing>
+      </w:r>
+    </w:p>
+    <w:p>
+      <w:pPr>
+        <w:pStyle w:val="a3"/>
+      </w:pPr>
+      <w:r>
+        <w:t xml:space="preserve">Рисунок </w:t>
+      </w:r>
       <w:fldSimple w:instr=" SEQ Рисунок \* ARABIC ">
         <w:r>
           <w:rPr>
             <w:noProof/>
           </w:rPr>
-          <w:t>5</w:t>
+          <w:t>6</w:t>
         </w:r>
       </w:fldSimple>
       <w:r>
-        <w:t xml:space="preserve"> – </w:t>
+        <w:t xml:space="preserve"> – результат </w:t>
       </w:r>
       <w:proofErr w:type="spellStart"/>
       <w:r>
+        <w:t>коммитов</w:t>
+      </w:r>
+      <w:proofErr w:type="spellEnd"/>
+    </w:p>
+    <w:p>
+      <w:pPr>
+        <w:pStyle w:val="a4"/>
+        <w:keepNext/>
+      </w:pPr>
+      <w:r>
+        <w:drawing>
+          <wp:inline distT="0" distB="0" distL="0" distR="0" wp14:anchorId="3C39B274" wp14:editId="0C7FEFE0">
+            <wp:extent cx="5940425" cy="1437640"/>
+            <wp:effectExtent l="0" t="0" r="3175" b="0"/>
+            <wp:docPr id="4" name="Рисунок 4"/>
+            <wp:cNvGraphicFramePr>
+              <a:graphicFrameLocks xmlns:a="http://schemas.openxmlformats.org/drawingml/2006/main" noChangeAspect="1"/>
+            </wp:cNvGraphicFramePr>
+            <a:graphic xmlns:a="http://schemas.openxmlformats.org/drawingml/2006/main">
+              <a:graphicData uri="http://schemas.openxmlformats.org/drawingml/2006/picture">
+                <pic:pic xmlns:pic="http://schemas.openxmlformats.org/drawingml/2006/picture">
+                  <pic:nvPicPr>
+                    <pic:cNvPr id="1" name=""/>
+                    <pic:cNvPicPr/>
+                  </pic:nvPicPr>
+                  <pic:blipFill>
+                    <a:blip r:embed="rId11"/>
+                    <a:stretch>
+                      <a:fillRect/>
+                    </a:stretch>
+                  </pic:blipFill>
+                  <pic:spPr>
+                    <a:xfrm>
+                      <a:off x="0" y="0"/>
+                      <a:ext cx="5940425" cy="1437640"/>
+                    </a:xfrm>
+                    <a:prstGeom prst="rect">
+                      <a:avLst/>
+                    </a:prstGeom>
+                  </pic:spPr>
+                </pic:pic>
+              </a:graphicData>
+            </a:graphic>
+          </wp:inline>
+        </w:drawing>
+      </w:r>
+    </w:p>
+    <w:p>
+      <w:pPr>
+        <w:pStyle w:val="a3"/>
+      </w:pPr>
+      <w:r>
+        <w:t xml:space="preserve">Рисунок </w:t>
+      </w:r>
+      <w:fldSimple w:instr=" SEQ Рисунок \* ARABIC ">
+        <w:r>
+          <w:rPr>
+            <w:noProof/>
+          </w:rPr>
+          <w:t>7</w:t>
+        </w:r>
+      </w:fldSimple>
+      <w:r>
+        <w:t xml:space="preserve"> – результат в </w:t>
+      </w:r>
+      <w:proofErr w:type="spellStart"/>
+      <w:r>
+        <w:t>гитхабе</w:t>
+      </w:r>
+      <w:proofErr w:type="spellEnd"/>
+    </w:p>
+    <w:p>
+      <w:r>
+        <w:t xml:space="preserve">Вывод: </w:t>
+      </w:r>
+      <w:proofErr w:type="gramStart"/>
+      <w:r>
+        <w:t>В</w:t>
+      </w:r>
+      <w:proofErr w:type="gramEnd"/>
+      <w:r>
+        <w:t xml:space="preserve"> ходе данной практической работы были получены навыки по созданию аккаунта в </w:t>
+      </w:r>
+      <w:proofErr w:type="spellStart"/>
+      <w:r>
+        <w:t>гитхаб</w:t>
+      </w:r>
+      <w:proofErr w:type="spellEnd"/>
+      <w:r>
+        <w:t xml:space="preserve"> и инициализация </w:t>
+      </w:r>
+      <w:proofErr w:type="spellStart"/>
+      <w:r>
+        <w:t>репозитория</w:t>
+      </w:r>
+      <w:proofErr w:type="spellEnd"/>
+      <w:r>
+        <w:t xml:space="preserve"> и </w:t>
+      </w:r>
+      <w:proofErr w:type="spellStart"/>
+      <w:r>
+        <w:t>залития</w:t>
+      </w:r>
+      <w:proofErr w:type="spellEnd"/>
+      <w:r>
+        <w:t xml:space="preserve"> всех файлов на удаленный </w:t>
+      </w:r>
+      <w:proofErr w:type="spellStart"/>
+      <w:r>
         <w:t>репозиторий</w:t>
       </w:r>
       <w:proofErr w:type="spellEnd"/>
-    </w:p>
-    <w:p>
+      <w:r>
+        <w:t xml:space="preserve"> гитхаб</w:t>
+      </w:r>
       <w:bookmarkStart w:id="0" w:name="_GoBack"/>
       <w:bookmarkEnd w:id="0"/>
     </w:p>

</xml_diff>